<commit_message>
Final Project questions and answers final version
</commit_message>
<xml_diff>
--- a/Final Project questions and answers.docx
+++ b/Final Project questions and answers.docx
@@ -192,156 +192,6 @@
     <w:p>
       <w:pPr>
         <w:rPr>
-          <w:color w:val="0070C0"/>
-          <w:sz w:val="24"/>
-        </w:rPr>
-      </w:pPr>
-      <w:r>
-        <w:rPr>
-          <w:color w:val="0070C0"/>
-          <w:sz w:val="24"/>
-        </w:rPr>
-        <w:t xml:space="preserve">I need to know the amount of data I have, in other words, the </w:t>
-      </w:r>
-      <w:r>
-        <w:rPr>
-          <w:color w:val="0070C0"/>
-          <w:sz w:val="24"/>
-        </w:rPr>
-        <w:t xml:space="preserve">total size of </w:t>
-      </w:r>
-      <w:r>
-        <w:rPr>
-          <w:color w:val="0070C0"/>
-          <w:sz w:val="24"/>
-        </w:rPr>
-        <w:t>this</w:t>
-      </w:r>
-      <w:r>
-        <w:rPr>
-          <w:color w:val="0070C0"/>
-          <w:sz w:val="24"/>
-        </w:rPr>
-        <w:t xml:space="preserve"> database</w:t>
-      </w:r>
-      <w:r>
-        <w:rPr>
-          <w:color w:val="0070C0"/>
-          <w:sz w:val="24"/>
-        </w:rPr>
-        <w:t xml:space="preserve"> to decide whether this is a big data problem.</w:t>
-      </w:r>
-    </w:p>
-    <w:p>
-      <w:pPr>
-        <w:rPr>
-          <w:color w:val="0070C0"/>
-          <w:sz w:val="24"/>
-        </w:rPr>
-      </w:pPr>
-      <w:hyperlink r:id="rId6" w:history="1">
-        <w:r>
-          <w:rPr>
-            <w:rStyle w:val="Hyperlink"/>
-            <w:sz w:val="24"/>
-          </w:rPr>
-          <w:t>https://www.udacity.com/course/viewer#!/c-ud617/l-306818608/e-309273651/m-309273654</w:t>
-        </w:r>
-      </w:hyperlink>
-    </w:p>
-    <w:p>
-      <w:pPr>
-        <w:pStyle w:val="NormalWeb"/>
-        <w:spacing w:before="0" w:beforeAutospacing="0" w:after="0" w:afterAutospacing="0"/>
-      </w:pPr>
-      <w:r>
-        <w:rPr>
-          <w:color w:val="0070C0"/>
-        </w:rPr>
-        <w:t>at 0:12, Sarah says “</w:t>
-      </w:r>
-      <w:r>
-        <w:rPr>
-          <w:rFonts w:ascii="Arial" w:hAnsi="Arial" w:cs="Arial"/>
-          <w:color w:val="000000"/>
-          <w:sz w:val="23"/>
-          <w:szCs w:val="23"/>
-        </w:rPr>
-        <w:t>A list of purchases at a single store is almost certainly small enough to be easily handled by a traditional relational database system -- or even just a spreadsheet. Orders from hundreds of stores nationwide, though, could start to overwhelm traditional systems. Likewise, information about a single person’s stock portfolio is a small and easily managed chunk of data. But data on trades across the entire NYSE for a year will run into tens or hundreds of terabytes -- and that’s where traditional systems really do start to struggle.</w:t>
-      </w:r>
-      <w:r>
-        <w:rPr>
-          <w:rFonts w:ascii="Arial" w:hAnsi="Arial" w:cs="Arial"/>
-          <w:color w:val="000000"/>
-          <w:sz w:val="23"/>
-          <w:szCs w:val="23"/>
-        </w:rPr>
-        <w:t>”</w:t>
-      </w:r>
-    </w:p>
-    <w:p>
-      <w:pPr>
-        <w:rPr>
-          <w:color w:val="0070C0"/>
-          <w:sz w:val="24"/>
-        </w:rPr>
-      </w:pPr>
-      <w:r>
-        <w:rPr>
-          <w:color w:val="0070C0"/>
-          <w:sz w:val="24"/>
-        </w:rPr>
-        <w:t>my interpretation of this is it’s basically saying “if the data fits in a relational data base, then it’s not a big data problem”</w:t>
-      </w:r>
-    </w:p>
-    <w:p>
-      <w:pPr>
-        <w:rPr>
-          <w:color w:val="0070C0"/>
-          <w:sz w:val="24"/>
-        </w:rPr>
-      </w:pPr>
-    </w:p>
-    <w:p>
-      <w:pPr>
-        <w:rPr>
-          <w:color w:val="0070C0"/>
-          <w:sz w:val="24"/>
-        </w:rPr>
-      </w:pPr>
-      <w:r>
-        <w:rPr>
-          <w:color w:val="0070C0"/>
-          <w:sz w:val="24"/>
-        </w:rPr>
-        <w:t>Firstly, I think it’s important to think about what I may want to do with such data. I may want to filter for those posts that contain the word “New York”, I may want to find the top 10 most active users, I may want to index my data, etc etc.</w:t>
-      </w:r>
-    </w:p>
-    <w:p>
-      <w:pPr>
-        <w:rPr>
-          <w:color w:val="0070C0"/>
-          <w:sz w:val="24"/>
-        </w:rPr>
-      </w:pPr>
-      <w:r>
-        <w:rPr>
-          <w:color w:val="0070C0"/>
-          <w:sz w:val="24"/>
-        </w:rPr>
-        <w:t>And these fit the Mapreduce design patterns covered in lesson 4.</w:t>
-      </w:r>
-    </w:p>
-    <w:p>
-      <w:pPr>
-        <w:rPr>
-          <w:sz w:val="24"/>
-        </w:rPr>
-      </w:pPr>
-    </w:p>
-    <w:p>
-      <w:pPr>
-        <w:rPr>
           <w:sz w:val="24"/>
         </w:rPr>
       </w:pPr>
@@ -349,12 +199,144 @@
         <w:rPr>
           <w:noProof/>
         </w:rPr>
-        <w:lastRenderedPageBreak/>
         <w:drawing>
           <wp:inline distT="0" distB="0" distL="0" distR="0" wp14:anchorId="792D1855" wp14:editId="1A3EB37B">
             <wp:extent cx="4486275" cy="1851985"/>
             <wp:effectExtent l="0" t="0" r="0" b="0"/>
             <wp:docPr id="2" name="Picture 2"/>
+            <wp:cNvGraphicFramePr>
+              <a:graphicFrameLocks xmlns:a="http://schemas.openxmlformats.org/drawingml/2006/main" noChangeAspect="1"/>
+            </wp:cNvGraphicFramePr>
+            <a:graphic xmlns:a="http://schemas.openxmlformats.org/drawingml/2006/main">
+              <a:graphicData uri="http://schemas.openxmlformats.org/drawingml/2006/picture">
+                <pic:pic xmlns:pic="http://schemas.openxmlformats.org/drawingml/2006/picture">
+                  <pic:nvPicPr>
+                    <pic:cNvPr id="1" name=""/>
+                    <pic:cNvPicPr/>
+                  </pic:nvPicPr>
+                  <pic:blipFill>
+                    <a:blip r:embed="rId6"/>
+                    <a:stretch>
+                      <a:fillRect/>
+                    </a:stretch>
+                  </pic:blipFill>
+                  <pic:spPr>
+                    <a:xfrm>
+                      <a:off x="0" y="0"/>
+                      <a:ext cx="4512686" cy="1862888"/>
+                    </a:xfrm>
+                    <a:prstGeom prst="rect">
+                      <a:avLst/>
+                    </a:prstGeom>
+                  </pic:spPr>
+                </pic:pic>
+              </a:graphicData>
+            </a:graphic>
+          </wp:inline>
+        </w:drawing>
+      </w:r>
+    </w:p>
+    <w:p>
+      <w:pPr>
+        <w:rPr>
+          <w:color w:val="0070C0"/>
+          <w:sz w:val="24"/>
+        </w:rPr>
+      </w:pPr>
+    </w:p>
+    <w:p>
+      <w:pPr>
+        <w:rPr>
+          <w:color w:val="0070C0"/>
+          <w:sz w:val="24"/>
+        </w:rPr>
+      </w:pPr>
+      <w:r>
+        <w:rPr>
+          <w:color w:val="0070C0"/>
+          <w:sz w:val="24"/>
+        </w:rPr>
+        <w:t>In lesson 4, we dealt with finding the frequency that a word appears in the forum (for eg, the word “fantastic”) and outputing the nodes where a certain word appears (for eg, the word “fantastically”)</w:t>
+      </w:r>
+    </w:p>
+    <w:p>
+      <w:pPr>
+        <w:rPr>
+          <w:color w:val="0070C0"/>
+          <w:sz w:val="24"/>
+        </w:rPr>
+      </w:pPr>
+      <w:r>
+        <w:rPr>
+          <w:color w:val="0070C0"/>
+          <w:sz w:val="24"/>
+        </w:rPr>
+        <w:t xml:space="preserve">One thing that would be interesting to look at is </w:t>
+      </w:r>
+      <w:r>
+        <w:rPr>
+          <w:color w:val="0070C0"/>
+          <w:sz w:val="24"/>
+        </w:rPr>
+        <w:t xml:space="preserve">given one of the top tags, who in forum is the most active for that tag. Udacity may want to hire the most active contributor to say cs101, or perhaps connect the most active contributor to cs253 to </w:t>
+      </w:r>
+      <w:r>
+        <w:rPr>
+          <w:color w:val="0070C0"/>
+          <w:sz w:val="24"/>
+        </w:rPr>
+        <w:t>reddit.</w:t>
+      </w:r>
+    </w:p>
+    <w:p>
+      <w:pPr>
+        <w:rPr>
+          <w:color w:val="0070C0"/>
+          <w:sz w:val="24"/>
+        </w:rPr>
+      </w:pPr>
+    </w:p>
+    <w:p>
+      <w:pPr>
+        <w:rPr>
+          <w:color w:val="0070C0"/>
+          <w:sz w:val="24"/>
+        </w:rPr>
+      </w:pPr>
+    </w:p>
+    <w:p>
+      <w:pPr>
+        <w:rPr>
+          <w:color w:val="0070C0"/>
+          <w:sz w:val="24"/>
+        </w:rPr>
+      </w:pPr>
+    </w:p>
+    <w:p>
+      <w:pPr>
+        <w:rPr>
+          <w:color w:val="0070C0"/>
+          <w:sz w:val="24"/>
+        </w:rPr>
+      </w:pPr>
+    </w:p>
+    <w:p>
+      <w:pPr>
+        <w:rPr>
+          <w:color w:val="0070C0"/>
+          <w:sz w:val="24"/>
+        </w:rPr>
+      </w:pPr>
+      <w:r>
+        <w:rPr>
+          <w:noProof/>
+        </w:rPr>
+        <w:lastRenderedPageBreak/>
+        <w:drawing>
+          <wp:inline distT="0" distB="0" distL="0" distR="0" wp14:anchorId="738D8D37" wp14:editId="063EA2B0">
+            <wp:extent cx="5381625" cy="809625"/>
+            <wp:effectExtent l="0" t="0" r="9525" b="9525"/>
+            <wp:docPr id="3" name="Picture 3"/>
             <wp:cNvGraphicFramePr>
               <a:graphicFrameLocks xmlns:a="http://schemas.openxmlformats.org/drawingml/2006/main" noChangeAspect="1"/>
             </wp:cNvGraphicFramePr>
@@ -374,215 +356,6 @@
                   <pic:spPr>
                     <a:xfrm>
                       <a:off x="0" y="0"/>
-                      <a:ext cx="4512686" cy="1862888"/>
-                    </a:xfrm>
-                    <a:prstGeom prst="rect">
-                      <a:avLst/>
-                    </a:prstGeom>
-                  </pic:spPr>
-                </pic:pic>
-              </a:graphicData>
-            </a:graphic>
-          </wp:inline>
-        </w:drawing>
-      </w:r>
-    </w:p>
-    <w:p>
-      <w:pPr>
-        <w:rPr>
-          <w:color w:val="0070C0"/>
-          <w:sz w:val="24"/>
-        </w:rPr>
-      </w:pPr>
-      <w:r>
-        <w:rPr>
-          <w:color w:val="0070C0"/>
-          <w:sz w:val="24"/>
-        </w:rPr>
-        <w:t>Student times: what times of day are they the most active</w:t>
-      </w:r>
-    </w:p>
-    <w:p>
-      <w:pPr>
-        <w:rPr>
-          <w:color w:val="0070C0"/>
-          <w:sz w:val="24"/>
-        </w:rPr>
-      </w:pPr>
-      <w:r>
-        <w:rPr>
-          <w:color w:val="0070C0"/>
-          <w:sz w:val="24"/>
-        </w:rPr>
-        <w:t>Post and Answer: is there a correlation between the length of a post and the length of answers</w:t>
-      </w:r>
-    </w:p>
-    <w:p>
-      <w:pPr>
-        <w:rPr>
-          <w:color w:val="0070C0"/>
-          <w:sz w:val="24"/>
-        </w:rPr>
-      </w:pPr>
-      <w:r>
-        <w:rPr>
-          <w:color w:val="0070C0"/>
-          <w:sz w:val="24"/>
-        </w:rPr>
-        <w:t>Top Tags: top tags by the number of questions they appear in</w:t>
-      </w:r>
-    </w:p>
-    <w:p>
-      <w:pPr>
-        <w:rPr>
-          <w:color w:val="0070C0"/>
-          <w:sz w:val="24"/>
-        </w:rPr>
-      </w:pPr>
-      <w:r>
-        <w:rPr>
-          <w:color w:val="0070C0"/>
-          <w:sz w:val="24"/>
-        </w:rPr>
-        <w:t>Study Groups: are there people who are already collaborating</w:t>
-      </w:r>
-    </w:p>
-    <w:p>
-      <w:pPr>
-        <w:rPr>
-          <w:color w:val="0070C0"/>
-          <w:sz w:val="24"/>
-        </w:rPr>
-      </w:pPr>
-      <w:r>
-        <w:rPr>
-          <w:color w:val="0070C0"/>
-          <w:sz w:val="24"/>
-        </w:rPr>
-        <w:t xml:space="preserve">In lesson 4: </w:t>
-      </w:r>
-      <w:bookmarkStart w:id="0" w:name="_GoBack"/>
-      <w:bookmarkEnd w:id="0"/>
-    </w:p>
-    <w:p>
-      <w:pPr>
-        <w:pStyle w:val="ListParagraph"/>
-        <w:numPr>
-          <w:ilvl w:val="0"/>
-          <w:numId w:val="1"/>
-        </w:numPr>
-        <w:rPr>
-          <w:color w:val="0070C0"/>
-          <w:sz w:val="24"/>
-        </w:rPr>
-      </w:pPr>
-      <w:r>
-        <w:rPr>
-          <w:color w:val="0070C0"/>
-          <w:sz w:val="24"/>
-        </w:rPr>
-        <w:t>found the frequency of a word</w:t>
-      </w:r>
-    </w:p>
-    <w:p>
-      <w:pPr>
-        <w:pStyle w:val="ListParagraph"/>
-        <w:numPr>
-          <w:ilvl w:val="0"/>
-          <w:numId w:val="1"/>
-        </w:numPr>
-        <w:rPr>
-          <w:color w:val="0070C0"/>
-          <w:sz w:val="24"/>
-        </w:rPr>
-      </w:pPr>
-      <w:r>
-        <w:rPr>
-          <w:color w:val="0070C0"/>
-          <w:sz w:val="24"/>
-        </w:rPr>
-        <w:t>the nodes a certain word appeared in</w:t>
-      </w:r>
-    </w:p>
-    <w:p>
-      <w:pPr>
-        <w:rPr>
-          <w:color w:val="0070C0"/>
-          <w:sz w:val="24"/>
-        </w:rPr>
-      </w:pPr>
-      <w:r>
-        <w:rPr>
-          <w:color w:val="0070C0"/>
-          <w:sz w:val="24"/>
-        </w:rPr>
-        <w:t>In lesson 4, we dealt with finding the frequency that a word appears in the forum (for eg, the word “fantastic”) and outputing the nodes where a certain word appears (for eg, the word “fantastically”)</w:t>
-      </w:r>
-    </w:p>
-    <w:p>
-      <w:pPr>
-        <w:rPr>
-          <w:color w:val="0070C0"/>
-          <w:sz w:val="24"/>
-        </w:rPr>
-      </w:pPr>
-      <w:r>
-        <w:rPr>
-          <w:color w:val="0070C0"/>
-          <w:sz w:val="24"/>
-        </w:rPr>
-        <w:t xml:space="preserve">One thing that would be interesting to look at is </w:t>
-      </w:r>
-      <w:r>
-        <w:rPr>
-          <w:color w:val="0070C0"/>
-          <w:sz w:val="24"/>
-        </w:rPr>
-        <w:t xml:space="preserve">given one of the top tags, who in forum is the most active for that tag. Udacity may want to hire the most active contributor to say cs101, or perhaps connect the most active contributor to cs253 to </w:t>
-      </w:r>
-      <w:r>
-        <w:rPr>
-          <w:color w:val="0070C0"/>
-          <w:sz w:val="24"/>
-        </w:rPr>
-        <w:t>reddit.</w:t>
-      </w:r>
-    </w:p>
-    <w:p>
-      <w:pPr>
-        <w:rPr>
-          <w:color w:val="0070C0"/>
-          <w:sz w:val="24"/>
-        </w:rPr>
-      </w:pPr>
-      <w:r>
-        <w:rPr>
-          <w:noProof/>
-        </w:rPr>
-        <w:drawing>
-          <wp:inline distT="0" distB="0" distL="0" distR="0" wp14:anchorId="738D8D37" wp14:editId="063EA2B0">
-            <wp:extent cx="5381625" cy="809625"/>
-            <wp:effectExtent l="0" t="0" r="9525" b="9525"/>
-            <wp:docPr id="3" name="Picture 3"/>
-            <wp:cNvGraphicFramePr>
-              <a:graphicFrameLocks xmlns:a="http://schemas.openxmlformats.org/drawingml/2006/main" noChangeAspect="1"/>
-            </wp:cNvGraphicFramePr>
-            <a:graphic xmlns:a="http://schemas.openxmlformats.org/drawingml/2006/main">
-              <a:graphicData uri="http://schemas.openxmlformats.org/drawingml/2006/picture">
-                <pic:pic xmlns:pic="http://schemas.openxmlformats.org/drawingml/2006/picture">
-                  <pic:nvPicPr>
-                    <pic:cNvPr id="1" name=""/>
-                    <pic:cNvPicPr/>
-                  </pic:nvPicPr>
-                  <pic:blipFill>
-                    <a:blip r:embed="rId8"/>
-                    <a:stretch>
-                      <a:fillRect/>
-                    </a:stretch>
-                  </pic:blipFill>
-                  <pic:spPr>
-                    <a:xfrm>
-                      <a:off x="0" y="0"/>
                       <a:ext cx="5381625" cy="809625"/>
                     </a:xfrm>
                     <a:prstGeom prst="rect">
@@ -618,6 +391,15 @@
           <w:sz w:val="24"/>
         </w:rPr>
       </w:pPr>
+      <w:r>
+        <w:rPr>
+          <w:color w:val="0070C0"/>
+          <w:sz w:val="24"/>
+        </w:rPr>
+        <w:t xml:space="preserve">Also, </w:t>
+      </w:r>
+      <w:bookmarkStart w:id="0" w:name="_GoBack"/>
+      <w:bookmarkEnd w:id="0"/>
       <w:r>
         <w:rPr>
           <w:color w:val="0070C0"/>

</xml_diff>